<commit_message>
section 2 What is RabbitMQ
</commit_message>
<xml_diff>
--- a/RabbitMQ.docx
+++ b/RabbitMQ.docx
@@ -164,12 +164,459 @@
     <w:p>
       <w:pPr>
         <w:bidi w:val="0"/>
+      </w:pPr>
+      <w:r>
+        <w:t>_______________________________________________________________________________________________</w:t>
+      </w:r>
+    </w:p>
+    <w:p>
+      <w:pPr>
+        <w:bidi w:val="0"/>
+        <w:rPr>
+          <w:b/>
+          <w:bCs/>
+          <w:i/>
+          <w:iCs/>
+          <w:sz w:val="24"/>
+          <w:szCs w:val="24"/>
+        </w:rPr>
+      </w:pPr>
+      <w:r>
+        <w:rPr>
+          <w:b/>
+          <w:bCs/>
+          <w:i/>
+          <w:iCs/>
+          <w:sz w:val="24"/>
+          <w:szCs w:val="24"/>
+        </w:rPr>
+        <w:t xml:space="preserve">Section </w:t>
+      </w:r>
+      <w:r>
+        <w:rPr>
+          <w:b/>
+          <w:bCs/>
+          <w:i/>
+          <w:iCs/>
+          <w:sz w:val="24"/>
+          <w:szCs w:val="24"/>
+        </w:rPr>
+        <w:t>2</w:t>
+      </w:r>
+      <w:r>
+        <w:rPr>
+          <w:b/>
+          <w:bCs/>
+          <w:i/>
+          <w:iCs/>
+          <w:sz w:val="24"/>
+          <w:szCs w:val="24"/>
+        </w:rPr>
+        <w:t xml:space="preserve"> </w:t>
+      </w:r>
+      <w:r>
+        <w:rPr>
+          <w:b/>
+          <w:bCs/>
+          <w:i/>
+          <w:iCs/>
+          <w:sz w:val="24"/>
+          <w:szCs w:val="24"/>
+        </w:rPr>
+        <w:t>–</w:t>
+      </w:r>
+      <w:r>
+        <w:rPr>
+          <w:b/>
+          <w:bCs/>
+          <w:i/>
+          <w:iCs/>
+          <w:sz w:val="24"/>
+          <w:szCs w:val="24"/>
+        </w:rPr>
+        <w:t xml:space="preserve"> </w:t>
+      </w:r>
+      <w:r>
+        <w:rPr>
+          <w:b/>
+          <w:bCs/>
+          <w:i/>
+          <w:iCs/>
+          <w:sz w:val="24"/>
+          <w:szCs w:val="24"/>
+        </w:rPr>
+        <w:t>What is RabbitMQ?</w:t>
+      </w:r>
+      <w:r>
+        <w:rPr>
+          <w:b/>
+          <w:bCs/>
+          <w:i/>
+          <w:iCs/>
+          <w:sz w:val="24"/>
+          <w:szCs w:val="24"/>
+        </w:rPr>
+        <w:t xml:space="preserve"> </w:t>
+      </w:r>
+    </w:p>
+    <w:p>
+      <w:pPr>
+        <w:pStyle w:val="NormalWeb"/>
+      </w:pPr>
+      <w:r>
+        <w:rPr>
+          <w:rFonts w:asciiTheme="minorHAnsi" w:eastAsiaTheme="minorHAnsi" w:hAnsiTheme="minorHAnsi" w:cstheme="minorBidi"/>
+          <w:sz w:val="22"/>
+          <w:szCs w:val="22"/>
+        </w:rPr>
+        <w:t>RabbitMQ website:</w:t>
+      </w:r>
+      <w:r>
+        <w:t xml:space="preserve"> </w:t>
+      </w:r>
+      <w:hyperlink r:id="rId7" w:tgtFrame="_new" w:history="1">
+        <w:r>
+          <w:rPr>
+            <w:rStyle w:val="Hyperlink"/>
+          </w:rPr>
+          <w:t>https://www.rabbitmq.com/</w:t>
+        </w:r>
+      </w:hyperlink>
+    </w:p>
+    <w:p>
+      <w:pPr>
+        <w:pStyle w:val="NormalWeb"/>
+        <w:rPr>
+          <w:rFonts w:asciiTheme="minorHAnsi" w:eastAsiaTheme="minorHAnsi" w:hAnsiTheme="minorHAnsi" w:cstheme="minorBidi"/>
+          <w:sz w:val="22"/>
+          <w:szCs w:val="22"/>
+        </w:rPr>
+      </w:pPr>
+      <w:r>
+        <w:rPr>
+          <w:rFonts w:asciiTheme="minorHAnsi" w:eastAsiaTheme="minorHAnsi" w:hAnsiTheme="minorHAnsi" w:cstheme="minorBidi"/>
+          <w:sz w:val="22"/>
+          <w:szCs w:val="22"/>
+        </w:rPr>
+        <w:t xml:space="preserve">There are various </w:t>
+      </w:r>
+      <w:r>
+        <w:rPr>
+          <w:rFonts w:asciiTheme="minorHAnsi" w:eastAsiaTheme="minorHAnsi" w:hAnsiTheme="minorHAnsi" w:cstheme="minorBidi"/>
+          <w:b/>
+          <w:bCs/>
+          <w:sz w:val="22"/>
+          <w:szCs w:val="22"/>
+        </w:rPr>
+        <w:t>documentation pages and blog posts</w:t>
+      </w:r>
+      <w:r>
+        <w:rPr>
+          <w:rFonts w:asciiTheme="minorHAnsi" w:eastAsiaTheme="minorHAnsi" w:hAnsiTheme="minorHAnsi" w:cstheme="minorBidi"/>
+          <w:sz w:val="22"/>
+          <w:szCs w:val="22"/>
+        </w:rPr>
+        <w:t xml:space="preserve"> available on this website.</w:t>
+      </w:r>
+    </w:p>
+    <w:p>
+      <w:pPr>
+        <w:pStyle w:val="NormalWeb"/>
+        <w:rPr>
+          <w:rFonts w:asciiTheme="minorHAnsi" w:eastAsiaTheme="minorHAnsi" w:hAnsiTheme="minorHAnsi" w:cstheme="minorBidi"/>
+          <w:sz w:val="22"/>
+          <w:szCs w:val="22"/>
+        </w:rPr>
+      </w:pPr>
+      <w:r>
+        <w:rPr>
+          <w:rFonts w:asciiTheme="minorHAnsi" w:eastAsiaTheme="minorHAnsi" w:hAnsiTheme="minorHAnsi" w:cstheme="minorBidi"/>
+          <w:sz w:val="22"/>
+          <w:szCs w:val="22"/>
+        </w:rPr>
+        <w:t xml:space="preserve">Using RabbitMQ, we can establish communication and exchange messages </w:t>
+      </w:r>
+      <w:r>
+        <w:rPr>
+          <w:rFonts w:asciiTheme="minorHAnsi" w:eastAsiaTheme="minorHAnsi" w:hAnsiTheme="minorHAnsi" w:cstheme="minorBidi"/>
+          <w:b/>
+          <w:bCs/>
+          <w:sz w:val="22"/>
+          <w:szCs w:val="22"/>
+        </w:rPr>
+        <w:t>between two servers located in different locations</w:t>
+      </w:r>
+      <w:r>
+        <w:rPr>
+          <w:rFonts w:asciiTheme="minorHAnsi" w:eastAsiaTheme="minorHAnsi" w:hAnsiTheme="minorHAnsi" w:cstheme="minorBidi"/>
+          <w:sz w:val="22"/>
+          <w:szCs w:val="22"/>
+        </w:rPr>
+        <w:t xml:space="preserve">, even if the two applications are written in </w:t>
+      </w:r>
+      <w:r>
+        <w:rPr>
+          <w:rFonts w:asciiTheme="minorHAnsi" w:eastAsiaTheme="minorHAnsi" w:hAnsiTheme="minorHAnsi" w:cstheme="minorBidi"/>
+          <w:b/>
+          <w:bCs/>
+          <w:sz w:val="22"/>
+          <w:szCs w:val="22"/>
+        </w:rPr>
+        <w:t>different programming languages</w:t>
+      </w:r>
+      <w:r>
+        <w:rPr>
+          <w:rFonts w:asciiTheme="minorHAnsi" w:eastAsiaTheme="minorHAnsi" w:hAnsiTheme="minorHAnsi" w:cstheme="minorBidi"/>
+          <w:sz w:val="22"/>
+          <w:szCs w:val="22"/>
+        </w:rPr>
+        <w:t>.</w:t>
+      </w:r>
+    </w:p>
+    <w:p>
+      <w:pPr>
+        <w:pStyle w:val="NormalWeb"/>
+        <w:rPr>
+          <w:rFonts w:asciiTheme="minorHAnsi" w:eastAsiaTheme="minorHAnsi" w:hAnsiTheme="minorHAnsi" w:cstheme="minorBidi"/>
+          <w:sz w:val="22"/>
+          <w:szCs w:val="22"/>
+        </w:rPr>
+      </w:pPr>
+      <w:r>
+        <w:rPr>
+          <w:rFonts w:asciiTheme="minorHAnsi" w:eastAsiaTheme="minorHAnsi" w:hAnsiTheme="minorHAnsi" w:cstheme="minorBidi"/>
+          <w:sz w:val="22"/>
+          <w:szCs w:val="22"/>
+        </w:rPr>
+        <w:t xml:space="preserve">Another capability of RabbitMQ is </w:t>
+      </w:r>
+      <w:r>
+        <w:rPr>
+          <w:rFonts w:asciiTheme="minorHAnsi" w:eastAsiaTheme="minorHAnsi" w:hAnsiTheme="minorHAnsi" w:cstheme="minorBidi"/>
+          <w:b/>
+          <w:bCs/>
+          <w:sz w:val="22"/>
+          <w:szCs w:val="22"/>
+        </w:rPr>
+        <w:t>work distribution across multiple servers</w:t>
+      </w:r>
+      <w:r>
+        <w:rPr>
+          <w:rFonts w:asciiTheme="minorHAnsi" w:eastAsiaTheme="minorHAnsi" w:hAnsiTheme="minorHAnsi" w:cstheme="minorBidi"/>
+          <w:sz w:val="22"/>
+          <w:szCs w:val="22"/>
+        </w:rPr>
+        <w:t xml:space="preserve">, also known as </w:t>
+      </w:r>
+      <w:r>
+        <w:rPr>
+          <w:rFonts w:asciiTheme="minorHAnsi" w:eastAsiaTheme="minorHAnsi" w:hAnsiTheme="minorHAnsi" w:cstheme="minorBidi"/>
+          <w:b/>
+          <w:bCs/>
+          <w:sz w:val="22"/>
+          <w:szCs w:val="22"/>
+        </w:rPr>
+        <w:t>load balancing</w:t>
+      </w:r>
+      <w:r>
+        <w:rPr>
+          <w:rFonts w:asciiTheme="minorHAnsi" w:eastAsiaTheme="minorHAnsi" w:hAnsiTheme="minorHAnsi" w:cstheme="minorBidi"/>
+          <w:sz w:val="22"/>
+          <w:szCs w:val="22"/>
+        </w:rPr>
+        <w:t>.</w:t>
+      </w:r>
+    </w:p>
+    <w:p>
+      <w:pPr>
+        <w:pStyle w:val="NormalWeb"/>
+        <w:jc w:val="center"/>
+        <w:rPr>
+          <w:rFonts w:asciiTheme="minorHAnsi" w:eastAsiaTheme="minorHAnsi" w:hAnsiTheme="minorHAnsi" w:cstheme="minorBidi"/>
+          <w:sz w:val="22"/>
+          <w:szCs w:val="22"/>
+        </w:rPr>
+      </w:pPr>
+      <w:r>
+        <w:rPr>
+          <w:rFonts w:asciiTheme="minorHAnsi" w:eastAsiaTheme="minorHAnsi" w:hAnsiTheme="minorHAnsi" w:cstheme="minorBidi"/>
+          <w:noProof/>
+          <w:sz w:val="22"/>
+          <w:szCs w:val="22"/>
+        </w:rPr>
+        <w:drawing>
+          <wp:inline distT="0" distB="0" distL="0" distR="0" wp14:anchorId="479F0B70" wp14:editId="72A0EF87">
+            <wp:extent cx="3810000" cy="1247775"/>
+            <wp:effectExtent l="0" t="0" r="0" b="9525"/>
+            <wp:docPr id="1" name="Picture 1"/>
+            <wp:cNvGraphicFramePr>
+              <a:graphicFrameLocks xmlns:a="http://schemas.openxmlformats.org/drawingml/2006/main" noChangeAspect="1"/>
+            </wp:cNvGraphicFramePr>
+            <a:graphic xmlns:a="http://schemas.openxmlformats.org/drawingml/2006/main">
+              <a:graphicData uri="http://schemas.openxmlformats.org/drawingml/2006/picture">
+                <pic:pic xmlns:pic="http://schemas.openxmlformats.org/drawingml/2006/picture">
+                  <pic:nvPicPr>
+                    <pic:cNvPr id="0" name="Picture 1"/>
+                    <pic:cNvPicPr>
+                      <a:picLocks noChangeAspect="1" noChangeArrowheads="1"/>
+                    </pic:cNvPicPr>
+                  </pic:nvPicPr>
+                  <pic:blipFill>
+                    <a:blip r:embed="rId8">
+                      <a:extLst>
+                        <a:ext uri="{28A0092B-C50C-407E-A947-70E740481C1C}">
+                          <a14:useLocalDpi xmlns:a14="http://schemas.microsoft.com/office/drawing/2010/main" val="0"/>
+                        </a:ext>
+                      </a:extLst>
+                    </a:blip>
+                    <a:srcRect/>
+                    <a:stretch>
+                      <a:fillRect/>
+                    </a:stretch>
+                  </pic:blipFill>
+                  <pic:spPr bwMode="auto">
+                    <a:xfrm>
+                      <a:off x="0" y="0"/>
+                      <a:ext cx="3810000" cy="1247775"/>
+                    </a:xfrm>
+                    <a:prstGeom prst="rect">
+                      <a:avLst/>
+                    </a:prstGeom>
+                    <a:noFill/>
+                    <a:ln>
+                      <a:noFill/>
+                    </a:ln>
+                  </pic:spPr>
+                </pic:pic>
+              </a:graphicData>
+            </a:graphic>
+          </wp:inline>
+        </w:drawing>
+      </w:r>
+    </w:p>
+    <w:p>
+      <w:pPr>
+        <w:pStyle w:val="NormalWeb"/>
+        <w:rPr>
+          <w:rFonts w:asciiTheme="minorHAnsi" w:eastAsiaTheme="minorHAnsi" w:hAnsiTheme="minorHAnsi" w:cstheme="minorBidi"/>
+          <w:sz w:val="22"/>
+          <w:szCs w:val="22"/>
+        </w:rPr>
+      </w:pPr>
+      <w:r>
+        <w:rPr>
+          <w:rFonts w:asciiTheme="minorHAnsi" w:eastAsiaTheme="minorHAnsi" w:hAnsiTheme="minorHAnsi" w:cstheme="minorBidi"/>
+          <w:sz w:val="22"/>
+          <w:szCs w:val="22"/>
+        </w:rPr>
+        <w:t xml:space="preserve">In RabbitMQ, there is a </w:t>
+      </w:r>
+      <w:r>
+        <w:rPr>
+          <w:rFonts w:asciiTheme="minorHAnsi" w:eastAsiaTheme="minorHAnsi" w:hAnsiTheme="minorHAnsi" w:cstheme="minorBidi"/>
+          <w:b/>
+          <w:bCs/>
+          <w:sz w:val="22"/>
+          <w:szCs w:val="22"/>
+        </w:rPr>
+        <w:t>producer</w:t>
+      </w:r>
+      <w:r>
+        <w:rPr>
+          <w:rFonts w:asciiTheme="minorHAnsi" w:eastAsiaTheme="minorHAnsi" w:hAnsiTheme="minorHAnsi" w:cstheme="minorBidi"/>
+          <w:sz w:val="22"/>
+          <w:szCs w:val="22"/>
+        </w:rPr>
+        <w:t xml:space="preserve"> and a </w:t>
+      </w:r>
+      <w:r>
+        <w:rPr>
+          <w:rFonts w:asciiTheme="minorHAnsi" w:eastAsiaTheme="minorHAnsi" w:hAnsiTheme="minorHAnsi" w:cstheme="minorBidi"/>
+          <w:b/>
+          <w:bCs/>
+          <w:sz w:val="22"/>
+          <w:szCs w:val="22"/>
+        </w:rPr>
+        <w:t>consumer</w:t>
+      </w:r>
+      <w:r>
+        <w:rPr>
+          <w:rFonts w:asciiTheme="minorHAnsi" w:eastAsiaTheme="minorHAnsi" w:hAnsiTheme="minorHAnsi" w:cstheme="minorBidi"/>
+          <w:sz w:val="22"/>
+          <w:szCs w:val="22"/>
+        </w:rPr>
+        <w:t>.</w:t>
+      </w:r>
+      <w:r>
+        <w:rPr>
+          <w:rFonts w:asciiTheme="minorHAnsi" w:eastAsiaTheme="minorHAnsi" w:hAnsiTheme="minorHAnsi" w:cstheme="minorBidi"/>
+          <w:sz w:val="22"/>
+          <w:szCs w:val="22"/>
+        </w:rPr>
+        <w:br/>
+        <w:t>The producer sends a message, and this message is placed into queues based on certain processes and protocols. These queues have consumers, and the messages are then used by the consumers.</w:t>
+      </w:r>
+    </w:p>
+    <w:p>
+      <w:pPr>
+        <w:bidi w:val="0"/>
+        <w:jc w:val="center"/>
         <w:rPr>
           <w:rtl/>
         </w:rPr>
       </w:pPr>
       <w:r>
-        <w:t>_______________________________________________________________________________________________</w:t>
+        <w:rPr>
+          <w:noProof/>
+        </w:rPr>
+        <w:drawing>
+          <wp:inline distT="0" distB="0" distL="0" distR="0" wp14:anchorId="181A2355" wp14:editId="46E677DC">
+            <wp:extent cx="3743325" cy="1346252"/>
+            <wp:effectExtent l="0" t="0" r="0" b="6350"/>
+            <wp:docPr id="2" name="Picture 2"/>
+            <wp:cNvGraphicFramePr>
+              <a:graphicFrameLocks xmlns:a="http://schemas.openxmlformats.org/drawingml/2006/main" noChangeAspect="1"/>
+            </wp:cNvGraphicFramePr>
+            <a:graphic xmlns:a="http://schemas.openxmlformats.org/drawingml/2006/main">
+              <a:graphicData uri="http://schemas.openxmlformats.org/drawingml/2006/picture">
+                <pic:pic xmlns:pic="http://schemas.openxmlformats.org/drawingml/2006/picture">
+                  <pic:nvPicPr>
+                    <pic:cNvPr id="0" name="Picture 2"/>
+                    <pic:cNvPicPr>
+                      <a:picLocks noChangeAspect="1" noChangeArrowheads="1"/>
+                    </pic:cNvPicPr>
+                  </pic:nvPicPr>
+                  <pic:blipFill>
+                    <a:blip r:embed="rId9">
+                      <a:extLst>
+                        <a:ext uri="{28A0092B-C50C-407E-A947-70E740481C1C}">
+                          <a14:useLocalDpi xmlns:a14="http://schemas.microsoft.com/office/drawing/2010/main" val="0"/>
+                        </a:ext>
+                      </a:extLst>
+                    </a:blip>
+                    <a:srcRect/>
+                    <a:stretch>
+                      <a:fillRect/>
+                    </a:stretch>
+                  </pic:blipFill>
+                  <pic:spPr bwMode="auto">
+                    <a:xfrm>
+                      <a:off x="0" y="0"/>
+                      <a:ext cx="3743325" cy="1346252"/>
+                    </a:xfrm>
+                    <a:prstGeom prst="rect">
+                      <a:avLst/>
+                    </a:prstGeom>
+                    <a:noFill/>
+                    <a:ln>
+                      <a:noFill/>
+                    </a:ln>
+                  </pic:spPr>
+                </pic:pic>
+              </a:graphicData>
+            </a:graphic>
+          </wp:inline>
+        </w:drawing>
       </w:r>
     </w:p>
     <w:sectPr>
@@ -1467,7 +1914,7 @@
   <w:style w:type="paragraph" w:default="1" w:styleId="Normal">
     <w:name w:val="Normal"/>
     <w:qFormat/>
-    <w:rsid w:val="00F04C5F"/>
+    <w:rsid w:val="00CC5500"/>
     <w:pPr>
       <w:bidi/>
     </w:pPr>
@@ -1617,6 +2064,18 @@
       <w:bCs/>
       <w:sz w:val="24"/>
       <w:szCs w:val="24"/>
+    </w:rPr>
+  </w:style>
+  <w:style w:type="character" w:styleId="Hyperlink">
+    <w:name w:val="Hyperlink"/>
+    <w:basedOn w:val="DefaultParagraphFont"/>
+    <w:uiPriority w:val="99"/>
+    <w:semiHidden/>
+    <w:unhideWhenUsed/>
+    <w:rsid w:val="00CC5500"/>
+    <w:rPr>
+      <w:color w:val="0000FF"/>
+      <w:u w:val="single"/>
     </w:rPr>
   </w:style>
 </w:styles>

</xml_diff>

<commit_message>
Section 3 - Installing RabbitMQ
</commit_message>
<xml_diff>
--- a/RabbitMQ.docx
+++ b/RabbitMQ.docx
@@ -201,62 +201,7 @@
           <w:sz w:val="24"/>
           <w:szCs w:val="24"/>
         </w:rPr>
-        <w:t>2</w:t>
-      </w:r>
-      <w:r>
-        <w:rPr>
-          <w:b/>
-          <w:bCs/>
-          <w:i/>
-          <w:iCs/>
-          <w:sz w:val="24"/>
-          <w:szCs w:val="24"/>
-        </w:rPr>
-        <w:t xml:space="preserve"> </w:t>
-      </w:r>
-      <w:r>
-        <w:rPr>
-          <w:b/>
-          <w:bCs/>
-          <w:i/>
-          <w:iCs/>
-          <w:sz w:val="24"/>
-          <w:szCs w:val="24"/>
-        </w:rPr>
-        <w:t>–</w:t>
-      </w:r>
-      <w:r>
-        <w:rPr>
-          <w:b/>
-          <w:bCs/>
-          <w:i/>
-          <w:iCs/>
-          <w:sz w:val="24"/>
-          <w:szCs w:val="24"/>
-        </w:rPr>
-        <w:t xml:space="preserve"> </w:t>
-      </w:r>
-      <w:r>
-        <w:rPr>
-          <w:b/>
-          <w:bCs/>
-          <w:i/>
-          <w:iCs/>
-          <w:sz w:val="24"/>
-          <w:szCs w:val="24"/>
-        </w:rPr>
-        <w:t>What is RabbitMQ?</w:t>
-      </w:r>
-      <w:r>
-        <w:rPr>
-          <w:b/>
-          <w:bCs/>
-          <w:i/>
-          <w:iCs/>
-          <w:sz w:val="24"/>
-          <w:szCs w:val="24"/>
-        </w:rPr>
-        <w:t xml:space="preserve"> </w:t>
+        <w:t xml:space="preserve">2 – What is RabbitMQ? </w:t>
       </w:r>
     </w:p>
     <w:p>
@@ -561,9 +506,6 @@
       <w:pPr>
         <w:bidi w:val="0"/>
         <w:jc w:val="center"/>
-        <w:rPr>
-          <w:rtl/>
-        </w:rPr>
       </w:pPr>
       <w:r>
         <w:rPr>
@@ -619,6 +561,376 @@
         </w:drawing>
       </w:r>
     </w:p>
+    <w:p>
+      <w:pPr>
+        <w:bidi w:val="0"/>
+        <w:rPr>
+          <w:b/>
+          <w:bCs/>
+          <w:i/>
+          <w:iCs/>
+          <w:sz w:val="24"/>
+          <w:szCs w:val="24"/>
+        </w:rPr>
+      </w:pPr>
+      <w:r>
+        <w:rPr>
+          <w:b/>
+          <w:bCs/>
+          <w:i/>
+          <w:iCs/>
+          <w:sz w:val="24"/>
+          <w:szCs w:val="24"/>
+        </w:rPr>
+        <w:lastRenderedPageBreak/>
+        <w:t xml:space="preserve">Section </w:t>
+      </w:r>
+      <w:r>
+        <w:rPr>
+          <w:b/>
+          <w:bCs/>
+          <w:i/>
+          <w:iCs/>
+          <w:sz w:val="24"/>
+          <w:szCs w:val="24"/>
+        </w:rPr>
+        <w:t>3</w:t>
+      </w:r>
+      <w:r>
+        <w:rPr>
+          <w:b/>
+          <w:bCs/>
+          <w:i/>
+          <w:iCs/>
+          <w:sz w:val="24"/>
+          <w:szCs w:val="24"/>
+        </w:rPr>
+        <w:t xml:space="preserve"> - </w:t>
+      </w:r>
+      <w:r>
+        <w:rPr>
+          <w:b/>
+          <w:bCs/>
+          <w:i/>
+          <w:iCs/>
+          <w:sz w:val="24"/>
+          <w:szCs w:val="24"/>
+        </w:rPr>
+        <w:t>Installing RabbitMQ</w:t>
+      </w:r>
+    </w:p>
+    <w:p>
+      <w:pPr>
+        <w:bidi w:val="0"/>
+      </w:pPr>
+      <w:r>
+        <w:t>In this session, we are going to install RabbitMQ</w:t>
+      </w:r>
+      <w:r>
+        <w:rPr>
+          <w:rtl/>
+        </w:rPr>
+        <w:t>.</w:t>
+      </w:r>
+    </w:p>
+    <w:p>
+      <w:pPr>
+        <w:bidi w:val="0"/>
+      </w:pPr>
+      <w:r>
+        <w:t>There are several ways to install it. We can install it directly on the operating system, or we can use Docker, which is the method recommended by the instructor</w:t>
+      </w:r>
+      <w:r>
+        <w:rPr>
+          <w:rtl/>
+        </w:rPr>
+        <w:t>.</w:t>
+      </w:r>
+    </w:p>
+    <w:p>
+      <w:pPr>
+        <w:bidi w:val="0"/>
+      </w:pPr>
+      <w:r>
+        <w:t>We go to the official RabbitMQ website, click on Docs, and then navigate to the Install section</w:t>
+      </w:r>
+      <w:r>
+        <w:rPr>
+          <w:rtl/>
+        </w:rPr>
+        <w:t>.</w:t>
+      </w:r>
+    </w:p>
+    <w:p>
+      <w:pPr>
+        <w:bidi w:val="0"/>
+      </w:pPr>
+      <w:r>
+        <w:rPr>
+          <w:noProof/>
+        </w:rPr>
+        <mc:AlternateContent>
+          <mc:Choice Requires="wps">
+            <w:drawing>
+              <wp:anchor distT="0" distB="0" distL="114300" distR="114300" simplePos="0" relativeHeight="251659264" behindDoc="0" locked="0" layoutInCell="1" allowOverlap="1" wp14:anchorId="57D64BD1" wp14:editId="0E4DE0C8">
+                <wp:simplePos x="0" y="0"/>
+                <wp:positionH relativeFrom="margin">
+                  <wp:align>left</wp:align>
+                </wp:positionH>
+                <wp:positionV relativeFrom="paragraph">
+                  <wp:posOffset>285750</wp:posOffset>
+                </wp:positionV>
+                <wp:extent cx="6991350" cy="1828800"/>
+                <wp:effectExtent l="0" t="0" r="19050" b="27940"/>
+                <wp:wrapSquare wrapText="bothSides"/>
+                <wp:docPr id="3" name="Text Box 3"/>
+                <wp:cNvGraphicFramePr/>
+                <a:graphic xmlns:a="http://schemas.openxmlformats.org/drawingml/2006/main">
+                  <a:graphicData uri="http://schemas.microsoft.com/office/word/2010/wordprocessingShape">
+                    <wps:wsp>
+                      <wps:cNvSpPr txBox="1"/>
+                      <wps:spPr>
+                        <a:xfrm>
+                          <a:off x="0" y="0"/>
+                          <a:ext cx="6991350" cy="1828800"/>
+                        </a:xfrm>
+                        <a:prstGeom prst="roundRect">
+                          <a:avLst/>
+                        </a:prstGeom>
+                        <a:solidFill>
+                          <a:schemeClr val="tx1"/>
+                        </a:solidFill>
+                        <a:ln w="6350">
+                          <a:solidFill>
+                            <a:prstClr val="black"/>
+                          </a:solidFill>
+                        </a:ln>
+                      </wps:spPr>
+                      <wps:txbx>
+                        <w:txbxContent>
+                          <w:p>
+                            <w:pPr>
+                              <w:bidi w:val="0"/>
+                            </w:pPr>
+                            <w:r>
+                              <w:t># latest RabbitMQ 4.x</w:t>
+                            </w:r>
+                          </w:p>
+                          <w:p>
+                            <w:pPr>
+                              <w:bidi w:val="0"/>
+                            </w:pPr>
+                            <w:r>
+                              <w:t xml:space="preserve">docker run -it --rm --name </w:t>
+                            </w:r>
+                            <w:proofErr w:type="spellStart"/>
+                            <w:r>
+                              <w:t>rabbitmq</w:t>
+                            </w:r>
+                            <w:proofErr w:type="spellEnd"/>
+                            <w:r>
+                              <w:t xml:space="preserve"> -p 5672:5672 -p 15672:15672 rabbitmq:4-management</w:t>
+                            </w:r>
+                          </w:p>
+                        </w:txbxContent>
+                      </wps:txbx>
+                      <wps:bodyPr rot="0" spcFirstLastPara="0" vertOverflow="overflow" horzOverflow="overflow" vert="horz" wrap="square" lIns="91440" tIns="45720" rIns="91440" bIns="45720" numCol="1" spcCol="0" rtlCol="1" fromWordArt="0" anchor="t" anchorCtr="0" forceAA="0" compatLnSpc="1">
+                        <a:prstTxWarp prst="textNoShape">
+                          <a:avLst/>
+                        </a:prstTxWarp>
+                        <a:spAutoFit/>
+                      </wps:bodyPr>
+                    </wps:wsp>
+                  </a:graphicData>
+                </a:graphic>
+                <wp14:sizeRelH relativeFrom="margin">
+                  <wp14:pctWidth>0</wp14:pctWidth>
+                </wp14:sizeRelH>
+              </wp:anchor>
+            </w:drawing>
+          </mc:Choice>
+          <mc:Fallback>
+            <w:pict>
+              <v:roundrect w14:anchorId="57D64BD1" id="Text Box 3" o:spid="_x0000_s1026" style="position:absolute;margin-left:0;margin-top:22.5pt;width:550.5pt;height:2in;z-index:251659264;visibility:visible;mso-wrap-style:square;mso-width-percent:0;mso-wrap-distance-left:9pt;mso-wrap-distance-top:0;mso-wrap-distance-right:9pt;mso-wrap-distance-bottom:0;mso-position-horizontal:left;mso-position-horizontal-relative:margin;mso-position-vertical:absolute;mso-position-vertical-relative:text;mso-width-percent:0;mso-width-relative:margin;v-text-anchor:top" arcsize="10923f" o:gfxdata="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" fillcolor="black [3213]" strokeweight=".5pt">
+                <v:textbox style="mso-fit-shape-to-text:t">
+                  <w:txbxContent>
+                    <w:p>
+                      <w:pPr>
+                        <w:bidi w:val="0"/>
+                      </w:pPr>
+                      <w:r>
+                        <w:t># latest RabbitMQ 4.x</w:t>
+                      </w:r>
+                    </w:p>
+                    <w:p>
+                      <w:pPr>
+                        <w:bidi w:val="0"/>
+                      </w:pPr>
+                      <w:r>
+                        <w:t xml:space="preserve">docker run -it --rm --name </w:t>
+                      </w:r>
+                      <w:proofErr w:type="spellStart"/>
+                      <w:r>
+                        <w:t>rabbitmq</w:t>
+                      </w:r>
+                      <w:proofErr w:type="spellEnd"/>
+                      <w:r>
+                        <w:t xml:space="preserve"> -p 5672:5672 -p 15672:15672 rabbitmq:4-management</w:t>
+                      </w:r>
+                    </w:p>
+                  </w:txbxContent>
+                </v:textbox>
+                <w10:wrap type="square" anchorx="margin"/>
+              </v:roundrect>
+            </w:pict>
+          </mc:Fallback>
+        </mc:AlternateContent>
+      </w:r>
+      <w:r>
+        <w:t>There, the installation command is provided.</w:t>
+      </w:r>
+    </w:p>
+    <w:p>
+      <w:pPr>
+        <w:bidi w:val="0"/>
+      </w:pPr>
+    </w:p>
+    <w:p>
+      <w:pPr>
+        <w:bidi w:val="0"/>
+      </w:pPr>
+      <w:r>
+        <w:t>We then run this command in CMD</w:t>
+      </w:r>
+      <w:r>
+        <w:rPr>
+          <w:rtl/>
+        </w:rPr>
+        <w:t>.</w:t>
+      </w:r>
+    </w:p>
+    <w:p>
+      <w:pPr>
+        <w:bidi w:val="0"/>
+      </w:pPr>
+      <w:r>
+        <w:t xml:space="preserve">After the installation is complete, based on the specified ports, the RabbitMQ management panel is available on localhost at port </w:t>
+      </w:r>
+      <w:r>
+        <w:rPr>
+          <w:rFonts w:ascii="Arial Black" w:hAnsi="Arial Black"/>
+        </w:rPr>
+        <w:t>15672</w:t>
+      </w:r>
+      <w:r>
+        <w:rPr>
+          <w:rtl/>
+        </w:rPr>
+        <w:t>.</w:t>
+      </w:r>
+    </w:p>
+    <w:p>
+      <w:pPr>
+        <w:bidi w:val="0"/>
+      </w:pPr>
+      <w:r>
+        <w:t>Login credentials</w:t>
+      </w:r>
+      <w:r>
+        <w:rPr>
+          <w:rtl/>
+        </w:rPr>
+        <w:t>:</w:t>
+      </w:r>
+    </w:p>
+    <w:p>
+      <w:pPr>
+        <w:pStyle w:val="ListParagraph"/>
+        <w:numPr>
+          <w:ilvl w:val="0"/>
+          <w:numId w:val="9"/>
+        </w:numPr>
+        <w:bidi w:val="0"/>
+        <w:rPr>
+          <w:b/>
+          <w:bCs/>
+        </w:rPr>
+      </w:pPr>
+      <w:r>
+        <w:rPr>
+          <w:b/>
+          <w:bCs/>
+        </w:rPr>
+        <w:t>Username: guest</w:t>
+      </w:r>
+    </w:p>
+    <w:p>
+      <w:pPr>
+        <w:pStyle w:val="ListParagraph"/>
+        <w:numPr>
+          <w:ilvl w:val="0"/>
+          <w:numId w:val="9"/>
+        </w:numPr>
+        <w:bidi w:val="0"/>
+        <w:rPr>
+          <w:b/>
+          <w:bCs/>
+        </w:rPr>
+      </w:pPr>
+      <w:r>
+        <w:rPr>
+          <w:b/>
+          <w:bCs/>
+        </w:rPr>
+        <w:t>Password: guest</w:t>
+      </w:r>
+    </w:p>
+    <w:p>
+      <w:pPr>
+        <w:bidi w:val="0"/>
+      </w:pPr>
+      <w:r>
+        <w:t>At this point, we have access to the RabbitMQ management panel.</w:t>
+      </w:r>
+    </w:p>
+    <w:p>
+      <w:pPr>
+        <w:bidi w:val="0"/>
+      </w:pPr>
+      <w:r>
+        <w:t>_______________________________________________________________________________________________</w:t>
+      </w:r>
+    </w:p>
+    <w:p>
+      <w:pPr>
+        <w:bidi w:val="0"/>
+        <w:rPr>
+          <w:rtl/>
+        </w:rPr>
+      </w:pPr>
+      <w:r>
+        <w:rPr>
+          <w:b/>
+          <w:bCs/>
+          <w:i/>
+          <w:iCs/>
+          <w:sz w:val="24"/>
+          <w:szCs w:val="24"/>
+        </w:rPr>
+        <w:t xml:space="preserve">Section </w:t>
+      </w:r>
+      <w:r>
+        <w:rPr>
+          <w:b/>
+          <w:bCs/>
+          <w:i/>
+          <w:iCs/>
+          <w:sz w:val="24"/>
+          <w:szCs w:val="24"/>
+        </w:rPr>
+        <w:t xml:space="preserve">4 - </w:t>
+      </w:r>
+    </w:p>
     <w:sectPr>
       <w:pgSz w:w="11906" w:h="16838"/>
       <w:pgMar w:top="720" w:right="720" w:bottom="720" w:left="720" w:header="708" w:footer="708" w:gutter="0"/>
@@ -1373,6 +1685,119 @@
     </w:lvl>
   </w:abstractNum>
   <w:abstractNum w:abstractNumId="7" w15:restartNumberingAfterBreak="0">
+    <w:nsid w:val="7B1935B8"/>
+    <w:multiLevelType w:val="hybridMultilevel"/>
+    <w:tmpl w:val="45681814"/>
+    <w:lvl w:ilvl="0" w:tplc="04090001">
+      <w:start w:val="1"/>
+      <w:numFmt w:val="bullet"/>
+      <w:lvlText w:val=""/>
+      <w:lvlJc w:val="left"/>
+      <w:pPr>
+        <w:ind w:left="720" w:hanging="360"/>
+      </w:pPr>
+      <w:rPr>
+        <w:rFonts w:ascii="Symbol" w:hAnsi="Symbol" w:hint="default"/>
+      </w:rPr>
+    </w:lvl>
+    <w:lvl w:ilvl="1" w:tplc="04090003" w:tentative="1">
+      <w:start w:val="1"/>
+      <w:numFmt w:val="bullet"/>
+      <w:lvlText w:val="o"/>
+      <w:lvlJc w:val="left"/>
+      <w:pPr>
+        <w:ind w:left="1440" w:hanging="360"/>
+      </w:pPr>
+      <w:rPr>
+        <w:rFonts w:ascii="Courier New" w:hAnsi="Courier New" w:cs="Courier New" w:hint="default"/>
+      </w:rPr>
+    </w:lvl>
+    <w:lvl w:ilvl="2" w:tplc="04090005" w:tentative="1">
+      <w:start w:val="1"/>
+      <w:numFmt w:val="bullet"/>
+      <w:lvlText w:val=""/>
+      <w:lvlJc w:val="left"/>
+      <w:pPr>
+        <w:ind w:left="2160" w:hanging="360"/>
+      </w:pPr>
+      <w:rPr>
+        <w:rFonts w:ascii="Wingdings" w:hAnsi="Wingdings" w:hint="default"/>
+      </w:rPr>
+    </w:lvl>
+    <w:lvl w:ilvl="3" w:tplc="04090001" w:tentative="1">
+      <w:start w:val="1"/>
+      <w:numFmt w:val="bullet"/>
+      <w:lvlText w:val=""/>
+      <w:lvlJc w:val="left"/>
+      <w:pPr>
+        <w:ind w:left="2880" w:hanging="360"/>
+      </w:pPr>
+      <w:rPr>
+        <w:rFonts w:ascii="Symbol" w:hAnsi="Symbol" w:hint="default"/>
+      </w:rPr>
+    </w:lvl>
+    <w:lvl w:ilvl="4" w:tplc="04090003" w:tentative="1">
+      <w:start w:val="1"/>
+      <w:numFmt w:val="bullet"/>
+      <w:lvlText w:val="o"/>
+      <w:lvlJc w:val="left"/>
+      <w:pPr>
+        <w:ind w:left="3600" w:hanging="360"/>
+      </w:pPr>
+      <w:rPr>
+        <w:rFonts w:ascii="Courier New" w:hAnsi="Courier New" w:cs="Courier New" w:hint="default"/>
+      </w:rPr>
+    </w:lvl>
+    <w:lvl w:ilvl="5" w:tplc="04090005" w:tentative="1">
+      <w:start w:val="1"/>
+      <w:numFmt w:val="bullet"/>
+      <w:lvlText w:val=""/>
+      <w:lvlJc w:val="left"/>
+      <w:pPr>
+        <w:ind w:left="4320" w:hanging="360"/>
+      </w:pPr>
+      <w:rPr>
+        <w:rFonts w:ascii="Wingdings" w:hAnsi="Wingdings" w:hint="default"/>
+      </w:rPr>
+    </w:lvl>
+    <w:lvl w:ilvl="6" w:tplc="04090001" w:tentative="1">
+      <w:start w:val="1"/>
+      <w:numFmt w:val="bullet"/>
+      <w:lvlText w:val=""/>
+      <w:lvlJc w:val="left"/>
+      <w:pPr>
+        <w:ind w:left="5040" w:hanging="360"/>
+      </w:pPr>
+      <w:rPr>
+        <w:rFonts w:ascii="Symbol" w:hAnsi="Symbol" w:hint="default"/>
+      </w:rPr>
+    </w:lvl>
+    <w:lvl w:ilvl="7" w:tplc="04090003" w:tentative="1">
+      <w:start w:val="1"/>
+      <w:numFmt w:val="bullet"/>
+      <w:lvlText w:val="o"/>
+      <w:lvlJc w:val="left"/>
+      <w:pPr>
+        <w:ind w:left="5760" w:hanging="360"/>
+      </w:pPr>
+      <w:rPr>
+        <w:rFonts w:ascii="Courier New" w:hAnsi="Courier New" w:cs="Courier New" w:hint="default"/>
+      </w:rPr>
+    </w:lvl>
+    <w:lvl w:ilvl="8" w:tplc="04090005" w:tentative="1">
+      <w:start w:val="1"/>
+      <w:numFmt w:val="bullet"/>
+      <w:lvlText w:val=""/>
+      <w:lvlJc w:val="left"/>
+      <w:pPr>
+        <w:ind w:left="6480" w:hanging="360"/>
+      </w:pPr>
+      <w:rPr>
+        <w:rFonts w:ascii="Wingdings" w:hAnsi="Wingdings" w:hint="default"/>
+      </w:rPr>
+    </w:lvl>
+  </w:abstractNum>
+  <w:abstractNum w:abstractNumId="8" w15:restartNumberingAfterBreak="0">
     <w:nsid w:val="7DA4430E"/>
     <w:multiLevelType w:val="multilevel"/>
     <w:tmpl w:val="6A908240"/>
@@ -1508,10 +1933,13 @@
     <w:abstractNumId w:val="3"/>
   </w:num>
   <w:num w:numId="7" w16cid:durableId="1175388356">
-    <w:abstractNumId w:val="7"/>
+    <w:abstractNumId w:val="8"/>
   </w:num>
   <w:num w:numId="8" w16cid:durableId="2113044472">
     <w:abstractNumId w:val="0"/>
+  </w:num>
+  <w:num w:numId="9" w16cid:durableId="716703343">
+    <w:abstractNumId w:val="7"/>
   </w:num>
 </w:numbering>
 </file>
@@ -1914,7 +2342,7 @@
   <w:style w:type="paragraph" w:default="1" w:styleId="Normal">
     <w:name w:val="Normal"/>
     <w:qFormat/>
-    <w:rsid w:val="00CC5500"/>
+    <w:rsid w:val="00646F14"/>
     <w:pPr>
       <w:bidi/>
     </w:pPr>

</xml_diff>